<commit_message>
New annotations added + default name of the activities and sequences changed
</commit_message>
<xml_diff>
--- a/User_Installation_Guide.docx
+++ b/User_Installation_Guide.docx
@@ -179,27 +179,7 @@
                                         <w:szCs w:val="21"/>
                                         <w:lang w:val="en-US"/>
                                       </w:rPr>
-                                      <w:t xml:space="preserve">nstallation guide of </w:t>
-                                    </w:r>
-                                    <w:proofErr w:type="spellStart"/>
-                                    <w:r>
-                                      <w:rPr>
-                                        <w:color w:val="FFFFFF" w:themeColor="background1"/>
-                                        <w:sz w:val="21"/>
-                                        <w:szCs w:val="21"/>
-                                        <w:lang w:val="en-US"/>
-                                      </w:rPr>
-                                      <w:t>HandyML</w:t>
-                                    </w:r>
-                                    <w:proofErr w:type="spellEnd"/>
-                                    <w:r>
-                                      <w:rPr>
-                                        <w:color w:val="FFFFFF" w:themeColor="background1"/>
-                                        <w:sz w:val="21"/>
-                                        <w:szCs w:val="21"/>
-                                        <w:lang w:val="en-US"/>
-                                      </w:rPr>
-                                      <w:t xml:space="preserve"> solution</w:t>
+                                      <w:t>nstallation guide of HandyML solution</w:t>
                                     </w:r>
                                   </w:p>
                                 </w:sdtContent>
@@ -317,27 +297,7 @@
                                   <w:szCs w:val="21"/>
                                   <w:lang w:val="en-US"/>
                                 </w:rPr>
-                                <w:t xml:space="preserve">nstallation guide of </w:t>
-                              </w:r>
-                              <w:proofErr w:type="spellStart"/>
-                              <w:r>
-                                <w:rPr>
-                                  <w:color w:val="FFFFFF" w:themeColor="background1"/>
-                                  <w:sz w:val="21"/>
-                                  <w:szCs w:val="21"/>
-                                  <w:lang w:val="en-US"/>
-                                </w:rPr>
-                                <w:t>HandyML</w:t>
-                              </w:r>
-                              <w:proofErr w:type="spellEnd"/>
-                              <w:r>
-                                <w:rPr>
-                                  <w:color w:val="FFFFFF" w:themeColor="background1"/>
-                                  <w:sz w:val="21"/>
-                                  <w:szCs w:val="21"/>
-                                  <w:lang w:val="en-US"/>
-                                </w:rPr>
-                                <w:t xml:space="preserve"> solution</w:t>
+                                <w:t>nstallation guide of HandyML solution</w:t>
                               </w:r>
                             </w:p>
                           </w:sdtContent>
@@ -2306,8 +2266,6 @@
       </w:r>
       <w:bookmarkEnd w:id="0"/>
     </w:p>
-    <w:bookmarkStart w:id="1" w:name="_GoBack"/>
-    <w:bookmarkEnd w:id="1"/>
     <w:p>
       <w:pPr>
         <w:pStyle w:val="Tabledesillustrations"/>
@@ -3019,7 +2977,7 @@
           <w:lang w:val="en-US"/>
         </w:rPr>
       </w:pPr>
-      <w:bookmarkStart w:id="2" w:name="_Toc17832708"/>
+      <w:bookmarkStart w:id="1" w:name="_Toc17832708"/>
       <w:r>
         <w:rPr>
           <w:noProof/>
@@ -3028,7 +2986,7 @@
         <w:lastRenderedPageBreak/>
         <w:t>Installation guide</w:t>
       </w:r>
-      <w:bookmarkEnd w:id="2"/>
+      <w:bookmarkEnd w:id="1"/>
     </w:p>
     <w:p>
       <w:pPr>
@@ -3042,7 +3000,7 @@
           <w:lang w:val="en-US"/>
         </w:rPr>
       </w:pPr>
-      <w:bookmarkStart w:id="3" w:name="_Toc17832709"/>
+      <w:bookmarkStart w:id="2" w:name="_Toc17832709"/>
       <w:r>
         <w:rPr>
           <w:noProof/>
@@ -3050,7 +3008,7 @@
         </w:rPr>
         <w:t>Windows compatibility</w:t>
       </w:r>
-      <w:bookmarkEnd w:id="3"/>
+      <w:bookmarkEnd w:id="2"/>
     </w:p>
     <w:p>
       <w:pPr>
@@ -3079,7 +3037,7 @@
           <w:lang w:val="en-US"/>
         </w:rPr>
       </w:pPr>
-      <w:bookmarkStart w:id="4" w:name="_Toc17832710"/>
+      <w:bookmarkStart w:id="3" w:name="_Toc17832710"/>
       <w:r>
         <w:rPr>
           <w:noProof/>
@@ -3087,7 +3045,7 @@
         </w:rPr>
         <w:t>UiPath version</w:t>
       </w:r>
-      <w:bookmarkEnd w:id="4"/>
+      <w:bookmarkEnd w:id="3"/>
     </w:p>
     <w:p>
       <w:pPr>
@@ -3116,7 +3074,7 @@
           <w:lang w:val="en-US"/>
         </w:rPr>
       </w:pPr>
-      <w:bookmarkStart w:id="5" w:name="_Toc17832711"/>
+      <w:bookmarkStart w:id="4" w:name="_Toc17832711"/>
       <w:r>
         <w:rPr>
           <w:noProof/>
@@ -3124,7 +3082,7 @@
         </w:rPr>
         <w:t>Python</w:t>
       </w:r>
-      <w:bookmarkEnd w:id="5"/>
+      <w:bookmarkEnd w:id="4"/>
     </w:p>
     <w:p>
       <w:pPr>
@@ -3202,7 +3160,7 @@
           <w:lang w:val="en-US"/>
         </w:rPr>
       </w:pPr>
-      <w:bookmarkStart w:id="6" w:name="_Toc17832712"/>
+      <w:bookmarkStart w:id="5" w:name="_Toc17832712"/>
       <w:r>
         <w:rPr>
           <w:noProof/>
@@ -3210,7 +3168,7 @@
         </w:rPr>
         <w:t>Python packages</w:t>
       </w:r>
-      <w:bookmarkEnd w:id="6"/>
+      <w:bookmarkEnd w:id="5"/>
     </w:p>
     <w:p>
       <w:pPr>
@@ -3459,7 +3417,7 @@
           <w:lang w:val="en-US"/>
         </w:rPr>
       </w:pPr>
-      <w:bookmarkStart w:id="7" w:name="_Toc17832713"/>
+      <w:bookmarkStart w:id="6" w:name="_Toc17832713"/>
       <w:r>
         <w:rPr>
           <w:noProof/>
@@ -3467,33 +3425,19 @@
         </w:rPr>
         <w:t>Environment variables</w:t>
       </w:r>
-      <w:bookmarkEnd w:id="7"/>
-    </w:p>
-    <w:p>
-      <w:pPr>
-        <w:rPr>
-          <w:lang w:val="en-US"/>
-        </w:rPr>
-      </w:pPr>
-      <w:r>
-        <w:rPr>
-          <w:lang w:val="en-US"/>
-        </w:rPr>
-        <w:t xml:space="preserve">In order for the </w:t>
-      </w:r>
-      <w:proofErr w:type="spellStart"/>
-      <w:r>
-        <w:rPr>
-          <w:lang w:val="en-US"/>
-        </w:rPr>
-        <w:t>UiPath</w:t>
-      </w:r>
-      <w:proofErr w:type="spellEnd"/>
-      <w:r>
-        <w:rPr>
-          <w:lang w:val="en-US"/>
-        </w:rPr>
-        <w:t xml:space="preserve"> Robot to know where Python is installed and on which architecture</w:t>
+      <w:bookmarkEnd w:id="6"/>
+    </w:p>
+    <w:p>
+      <w:pPr>
+        <w:rPr>
+          <w:lang w:val="en-US"/>
+        </w:rPr>
+      </w:pPr>
+      <w:r>
+        <w:rPr>
+          <w:lang w:val="en-US"/>
+        </w:rPr>
+        <w:t>In order for the UiPath Robot to know where Python is installed and on which architecture</w:t>
       </w:r>
       <w:r>
         <w:rPr>
@@ -3588,7 +3532,7 @@
           <w:lang w:val="en-US"/>
         </w:rPr>
       </w:pPr>
-      <w:bookmarkStart w:id="8" w:name="_Toc17832714"/>
+      <w:bookmarkStart w:id="7" w:name="_Toc17832714"/>
       <w:r>
         <w:rPr>
           <w:lang w:val="en-US"/>
@@ -3596,7 +3540,7 @@
         <w:lastRenderedPageBreak/>
         <w:t>User guide</w:t>
       </w:r>
-      <w:bookmarkEnd w:id="8"/>
+      <w:bookmarkEnd w:id="7"/>
     </w:p>
     <w:p>
       <w:pPr>
@@ -3609,36 +3553,26 @@
           <w:lang w:val="en-US"/>
         </w:rPr>
       </w:pPr>
-      <w:bookmarkStart w:id="9" w:name="_Toc17832715"/>
-      <w:proofErr w:type="spellStart"/>
+      <w:bookmarkStart w:id="8" w:name="_Toc17832715"/>
       <w:r>
         <w:rPr>
           <w:lang w:val="en-US"/>
         </w:rPr>
         <w:t>HandyML_Trainer</w:t>
       </w:r>
-      <w:bookmarkEnd w:id="9"/>
-      <w:proofErr w:type="spellEnd"/>
-    </w:p>
-    <w:p>
-      <w:pPr>
-        <w:rPr>
-          <w:lang w:val="en-US"/>
-        </w:rPr>
-      </w:pPr>
-      <w:proofErr w:type="spellStart"/>
-      <w:r>
-        <w:rPr>
-          <w:lang w:val="en-US"/>
-        </w:rPr>
-        <w:t>HandyML_Trainer</w:t>
-      </w:r>
-      <w:proofErr w:type="spellEnd"/>
-      <w:r>
-        <w:rPr>
-          <w:lang w:val="en-US"/>
-        </w:rPr>
-        <w:t xml:space="preserve"> is a Front Office Robot allowing to train a supervised machine learning model through 6 different steps described below.</w:t>
+      <w:bookmarkEnd w:id="8"/>
+    </w:p>
+    <w:p>
+      <w:pPr>
+        <w:rPr>
+          <w:lang w:val="en-US"/>
+        </w:rPr>
+      </w:pPr>
+      <w:r>
+        <w:rPr>
+          <w:lang w:val="en-US"/>
+        </w:rPr>
+        <w:t>HandyML_Trainer is a Front Office Robot allowing to train a supervised machine learning model through 6 different steps described below.</w:t>
       </w:r>
     </w:p>
     <w:p>
@@ -3743,14 +3677,14 @@
           <w:lang w:val="en-US"/>
         </w:rPr>
       </w:pPr>
-      <w:bookmarkStart w:id="10" w:name="_Toc17832716"/>
+      <w:bookmarkStart w:id="9" w:name="_Toc17832716"/>
       <w:r>
         <w:rPr>
           <w:lang w:val="en-US"/>
         </w:rPr>
         <w:t>Specify data location information</w:t>
       </w:r>
-      <w:bookmarkEnd w:id="10"/>
+      <w:bookmarkEnd w:id="9"/>
     </w:p>
     <w:p>
       <w:pPr>
@@ -4222,7 +4156,7 @@
           <w:lang w:val="en-US"/>
         </w:rPr>
       </w:pPr>
-      <w:bookmarkStart w:id="11" w:name="_Toc17832726"/>
+      <w:bookmarkStart w:id="10" w:name="_Toc17832726"/>
       <w:r>
         <w:rPr>
           <w:lang w:val="en-US"/>
@@ -4255,23 +4189,9 @@
         <w:rPr>
           <w:lang w:val="en-US"/>
         </w:rPr>
-        <w:t xml:space="preserve"> - </w:t>
-      </w:r>
-      <w:proofErr w:type="spellStart"/>
-      <w:r>
-        <w:rPr>
-          <w:lang w:val="en-US"/>
-        </w:rPr>
-        <w:t>HandyML</w:t>
-      </w:r>
-      <w:proofErr w:type="spellEnd"/>
-      <w:r>
-        <w:rPr>
-          <w:lang w:val="en-US"/>
-        </w:rPr>
-        <w:t xml:space="preserve"> Trainer / 1. Where is your data?</w:t>
-      </w:r>
-      <w:bookmarkEnd w:id="11"/>
+        <w:t xml:space="preserve"> - HandyML Trainer / 1. Where is your data?</w:t>
+      </w:r>
+      <w:bookmarkEnd w:id="10"/>
     </w:p>
     <w:p>
       <w:pPr>
@@ -4297,7 +4217,7 @@
           <w:lang w:val="en-US"/>
         </w:rPr>
       </w:pPr>
-      <w:bookmarkStart w:id="12" w:name="_Toc17832717"/>
+      <w:bookmarkStart w:id="11" w:name="_Toc17832717"/>
       <w:r>
         <w:rPr>
           <w:lang w:val="en-US"/>
@@ -4305,7 +4225,7 @@
         <w:lastRenderedPageBreak/>
         <w:t>Specify which columns should be considered as features</w:t>
       </w:r>
-      <w:bookmarkEnd w:id="12"/>
+      <w:bookmarkEnd w:id="11"/>
     </w:p>
     <w:p>
       <w:pPr>
@@ -4381,7 +4301,7 @@
           <w:lang w:val="en-US"/>
         </w:rPr>
       </w:pPr>
-      <w:bookmarkStart w:id="13" w:name="_Toc17832727"/>
+      <w:bookmarkStart w:id="12" w:name="_Toc17832727"/>
       <w:r>
         <w:rPr>
           <w:lang w:val="en-US"/>
@@ -4414,23 +4334,9 @@
         <w:rPr>
           <w:lang w:val="en-US"/>
         </w:rPr>
-        <w:t xml:space="preserve"> - </w:t>
-      </w:r>
-      <w:proofErr w:type="spellStart"/>
-      <w:r>
-        <w:rPr>
-          <w:lang w:val="en-US"/>
-        </w:rPr>
-        <w:t>HandyML</w:t>
-      </w:r>
-      <w:proofErr w:type="spellEnd"/>
-      <w:r>
-        <w:rPr>
-          <w:lang w:val="en-US"/>
-        </w:rPr>
-        <w:t xml:space="preserve"> Trainer / 2. Select your features</w:t>
-      </w:r>
-      <w:bookmarkEnd w:id="13"/>
+        <w:t xml:space="preserve"> - HandyML Trainer / 2. Select your features</w:t>
+      </w:r>
+      <w:bookmarkEnd w:id="12"/>
     </w:p>
     <w:p>
       <w:pPr>
@@ -4456,14 +4362,14 @@
           <w:lang w:val="en-US"/>
         </w:rPr>
       </w:pPr>
-      <w:bookmarkStart w:id="14" w:name="_Toc17832718"/>
+      <w:bookmarkStart w:id="13" w:name="_Toc17832718"/>
       <w:r>
         <w:rPr>
           <w:lang w:val="en-US"/>
         </w:rPr>
         <w:t>Specify which column should be considered as target</w:t>
       </w:r>
-      <w:bookmarkEnd w:id="14"/>
+      <w:bookmarkEnd w:id="13"/>
     </w:p>
     <w:p>
       <w:pPr>
@@ -4559,7 +4465,7 @@
           <w:lang w:val="en-US"/>
         </w:rPr>
       </w:pPr>
-      <w:bookmarkStart w:id="15" w:name="_Toc17832728"/>
+      <w:bookmarkStart w:id="14" w:name="_Toc17832728"/>
       <w:r>
         <w:rPr>
           <w:lang w:val="en-US"/>
@@ -4592,23 +4498,9 @@
         <w:rPr>
           <w:lang w:val="en-US"/>
         </w:rPr>
-        <w:t xml:space="preserve"> - </w:t>
-      </w:r>
-      <w:proofErr w:type="spellStart"/>
-      <w:r>
-        <w:rPr>
-          <w:lang w:val="en-US"/>
-        </w:rPr>
-        <w:t>HandyML</w:t>
-      </w:r>
-      <w:proofErr w:type="spellEnd"/>
-      <w:r>
-        <w:rPr>
-          <w:lang w:val="en-US"/>
-        </w:rPr>
-        <w:t xml:space="preserve"> Trainer / 3. Select your target</w:t>
-      </w:r>
-      <w:bookmarkEnd w:id="15"/>
+        <w:t xml:space="preserve"> - HandyML Trainer / 3. Select your target</w:t>
+      </w:r>
+      <w:bookmarkEnd w:id="14"/>
     </w:p>
     <w:p>
       <w:pPr>
@@ -4634,14 +4526,14 @@
           <w:lang w:val="en-US"/>
         </w:rPr>
       </w:pPr>
-      <w:bookmarkStart w:id="16" w:name="_Toc17832719"/>
+      <w:bookmarkStart w:id="15" w:name="_Toc17832719"/>
       <w:r>
         <w:rPr>
           <w:lang w:val="en-US"/>
         </w:rPr>
         <w:t>Specify the algorithm to use and its parameters</w:t>
       </w:r>
-      <w:bookmarkEnd w:id="16"/>
+      <w:bookmarkEnd w:id="15"/>
     </w:p>
     <w:p>
       <w:pPr>
@@ -4702,21 +4594,7 @@
         <w:rPr>
           <w:lang w:val="en-US"/>
         </w:rPr>
-        <w:t>Depending on the algorithm you have chosen, you may have additional parameters to specify. For example, if you choose “Random Forest Classification”, you’ll have to specify “Criterion” &amp; “</w:t>
-      </w:r>
-      <w:proofErr w:type="spellStart"/>
-      <w:r>
-        <w:rPr>
-          <w:lang w:val="en-US"/>
-        </w:rPr>
-        <w:t>N_Estimators</w:t>
-      </w:r>
-      <w:proofErr w:type="spellEnd"/>
-      <w:r>
-        <w:rPr>
-          <w:lang w:val="en-US"/>
-        </w:rPr>
-        <w:t>” parameters.</w:t>
+        <w:t>Depending on the algorithm you have chosen, you may have additional parameters to specify. For example, if you choose “Random Forest Classification”, you’ll have to specify “Criterion” &amp; “N_Estimators” parameters.</w:t>
       </w:r>
     </w:p>
     <w:p>
@@ -4794,7 +4672,7 @@
           <w:lang w:val="en-US"/>
         </w:rPr>
       </w:pPr>
-      <w:bookmarkStart w:id="17" w:name="_Toc17832729"/>
+      <w:bookmarkStart w:id="16" w:name="_Toc17832729"/>
       <w:r>
         <w:rPr>
           <w:lang w:val="en-US"/>
@@ -4827,23 +4705,9 @@
         <w:rPr>
           <w:lang w:val="en-US"/>
         </w:rPr>
-        <w:t xml:space="preserve"> - </w:t>
-      </w:r>
-      <w:proofErr w:type="spellStart"/>
-      <w:r>
-        <w:rPr>
-          <w:lang w:val="en-US"/>
-        </w:rPr>
-        <w:t>HandyML</w:t>
-      </w:r>
-      <w:proofErr w:type="spellEnd"/>
-      <w:r>
-        <w:rPr>
-          <w:lang w:val="en-US"/>
-        </w:rPr>
-        <w:t xml:space="preserve"> Trainer / 4. Select your algorithm</w:t>
-      </w:r>
-      <w:bookmarkEnd w:id="17"/>
+        <w:t xml:space="preserve"> - HandyML Trainer / 4. Select your algorithm</w:t>
+      </w:r>
+      <w:bookmarkEnd w:id="16"/>
     </w:p>
     <w:p>
       <w:pPr>
@@ -4869,14 +4733,14 @@
           <w:lang w:val="en-US"/>
         </w:rPr>
       </w:pPr>
-      <w:bookmarkStart w:id="18" w:name="_Toc17832720"/>
+      <w:bookmarkStart w:id="17" w:name="_Toc17832720"/>
       <w:r>
         <w:rPr>
           <w:lang w:val="en-US"/>
         </w:rPr>
         <w:t>Review your configuration</w:t>
       </w:r>
-      <w:bookmarkEnd w:id="18"/>
+      <w:bookmarkEnd w:id="17"/>
     </w:p>
     <w:p>
       <w:pPr>
@@ -4953,7 +4817,7 @@
           <w:lang w:val="en-US"/>
         </w:rPr>
       </w:pPr>
-      <w:bookmarkStart w:id="19" w:name="_Toc17832730"/>
+      <w:bookmarkStart w:id="18" w:name="_Toc17832730"/>
       <w:r>
         <w:rPr>
           <w:lang w:val="en-US"/>
@@ -4986,23 +4850,9 @@
         <w:rPr>
           <w:lang w:val="en-US"/>
         </w:rPr>
-        <w:t xml:space="preserve"> - </w:t>
-      </w:r>
-      <w:proofErr w:type="spellStart"/>
-      <w:r>
-        <w:rPr>
-          <w:lang w:val="en-US"/>
-        </w:rPr>
-        <w:t>HandyML</w:t>
-      </w:r>
-      <w:proofErr w:type="spellEnd"/>
-      <w:r>
-        <w:rPr>
-          <w:lang w:val="en-US"/>
-        </w:rPr>
-        <w:t xml:space="preserve"> Trainer / 5. Summary</w:t>
-      </w:r>
-      <w:bookmarkEnd w:id="19"/>
+        <w:t xml:space="preserve"> - HandyML Trainer / 5. Summary</w:t>
+      </w:r>
+      <w:bookmarkEnd w:id="18"/>
     </w:p>
     <w:p>
       <w:pPr>
@@ -5084,7 +4934,7 @@
           <w:lang w:val="en-US"/>
         </w:rPr>
       </w:pPr>
-      <w:bookmarkStart w:id="20" w:name="_Toc17832731"/>
+      <w:bookmarkStart w:id="19" w:name="_Toc17832731"/>
       <w:r>
         <w:rPr>
           <w:lang w:val="en-US"/>
@@ -5117,23 +4967,9 @@
         <w:rPr>
           <w:lang w:val="en-US"/>
         </w:rPr>
-        <w:t xml:space="preserve"> - </w:t>
-      </w:r>
-      <w:proofErr w:type="spellStart"/>
-      <w:r>
-        <w:rPr>
-          <w:lang w:val="en-US"/>
-        </w:rPr>
-        <w:t>HandyML</w:t>
-      </w:r>
-      <w:proofErr w:type="spellEnd"/>
-      <w:r>
-        <w:rPr>
-          <w:lang w:val="en-US"/>
-        </w:rPr>
-        <w:t xml:space="preserve"> Trainer / Example of notification raised during training</w:t>
-      </w:r>
-      <w:bookmarkEnd w:id="20"/>
+        <w:t xml:space="preserve"> - HandyML Trainer / Example of notification raised during training</w:t>
+      </w:r>
+      <w:bookmarkEnd w:id="19"/>
     </w:p>
     <w:p>
       <w:pPr>
@@ -5146,59 +4982,59 @@
           <w:lang w:val="en-US"/>
         </w:rPr>
       </w:pPr>
-      <w:bookmarkStart w:id="21" w:name="_Toc17832721"/>
+      <w:bookmarkStart w:id="20" w:name="_Toc17832721"/>
       <w:r>
         <w:rPr>
           <w:lang w:val="en-US"/>
         </w:rPr>
         <w:t>Analyze the results of your training</w:t>
       </w:r>
+      <w:bookmarkEnd w:id="20"/>
+    </w:p>
+    <w:p>
+      <w:pPr>
+        <w:rPr>
+          <w:lang w:val="en-US"/>
+        </w:rPr>
+      </w:pPr>
+      <w:r>
+        <w:rPr>
+          <w:lang w:val="en-US"/>
+        </w:rPr>
+        <w:t xml:space="preserve">The sixth and last step of the training process consists in analyzing </w:t>
+      </w:r>
+      <w:r>
+        <w:rPr>
+          <w:lang w:val="en-US"/>
+        </w:rPr>
+        <w:t>provided results (score, duration, plots, etc.) and generating a template for HandyML_Predictor to be able to use the newly created model to make predictions on new data. You can achieve that by clicking on “Generate template” button.</w:t>
+      </w:r>
+    </w:p>
+    <w:p>
+      <w:pPr>
+        <w:rPr>
+          <w:lang w:val="en-US"/>
+        </w:rPr>
+      </w:pPr>
+      <w:r>
+        <w:rPr>
+          <w:lang w:val="en-US"/>
+        </w:rPr>
+        <w:t>In case o</w:t>
+      </w:r>
+      <w:r>
+        <w:rPr>
+          <w:lang w:val="en-US"/>
+        </w:rPr>
+        <w:t>f</w:t>
+      </w:r>
+      <w:bookmarkStart w:id="21" w:name="_GoBack"/>
       <w:bookmarkEnd w:id="21"/>
-    </w:p>
-    <w:p>
-      <w:pPr>
-        <w:rPr>
-          <w:lang w:val="en-US"/>
-        </w:rPr>
-      </w:pPr>
-      <w:r>
-        <w:rPr>
-          <w:lang w:val="en-US"/>
-        </w:rPr>
-        <w:t xml:space="preserve">The sixth and last step of the training process consists in analyzing </w:t>
-      </w:r>
-      <w:r>
-        <w:rPr>
-          <w:lang w:val="en-US"/>
-        </w:rPr>
-        <w:t xml:space="preserve">provided results (score, duration, plots, etc.) and generating a template for </w:t>
-      </w:r>
-      <w:proofErr w:type="spellStart"/>
-      <w:r>
-        <w:rPr>
-          <w:lang w:val="en-US"/>
-        </w:rPr>
-        <w:t>HandyML_Predictor</w:t>
-      </w:r>
-      <w:proofErr w:type="spellEnd"/>
-      <w:r>
-        <w:rPr>
-          <w:lang w:val="en-US"/>
-        </w:rPr>
-        <w:t xml:space="preserve"> to be able to use the newly created model to make predictions on new data. You can achieve that by clicking on “Generate template” button.</w:t>
-      </w:r>
-    </w:p>
-    <w:p>
-      <w:pPr>
-        <w:rPr>
-          <w:lang w:val="en-US"/>
-        </w:rPr>
-      </w:pPr>
-      <w:r>
-        <w:rPr>
-          <w:lang w:val="en-US"/>
-        </w:rPr>
-        <w:t>In case on any error during training, you’ll have a box at the top (replacing the “Model saved successfully” box) displaying all encountered errors to help you fix them.</w:t>
+      <w:r>
+        <w:rPr>
+          <w:lang w:val="en-US"/>
+        </w:rPr>
+        <w:t xml:space="preserve"> any error during training, you’ll have a box at the top (replacing the “Model saved successfully” box) displaying all encountered errors to help you fix them.</w:t>
       </w:r>
     </w:p>
     <w:p>
@@ -5267,24 +5103,38 @@
       <w:r>
         <w:t xml:space="preserve">Figure </w:t>
       </w:r>
-      <w:fldSimple w:instr=" SEQ Figure \* ARABIC ">
-        <w:r>
-          <w:rPr>
-            <w:noProof/>
-          </w:rPr>
-          <w:t>7</w:t>
-        </w:r>
-      </w:fldSimple>
-      <w:r>
-        <w:t xml:space="preserve"> - </w:t>
-      </w:r>
-      <w:proofErr w:type="spellStart"/>
-      <w:r>
-        <w:t>HandyML</w:t>
-      </w:r>
-      <w:proofErr w:type="spellEnd"/>
-      <w:r>
-        <w:t xml:space="preserve"> Trainer / 6. Report</w:t>
+      <w:r>
+        <w:rPr>
+          <w:noProof/>
+        </w:rPr>
+        <w:fldChar w:fldCharType="begin"/>
+      </w:r>
+      <w:r>
+        <w:rPr>
+          <w:noProof/>
+        </w:rPr>
+        <w:instrText xml:space="preserve"> SEQ Figure \* ARABIC </w:instrText>
+      </w:r>
+      <w:r>
+        <w:rPr>
+          <w:noProof/>
+        </w:rPr>
+        <w:fldChar w:fldCharType="separate"/>
+      </w:r>
+      <w:r>
+        <w:rPr>
+          <w:noProof/>
+        </w:rPr>
+        <w:t>7</w:t>
+      </w:r>
+      <w:r>
+        <w:rPr>
+          <w:noProof/>
+        </w:rPr>
+        <w:fldChar w:fldCharType="end"/>
+      </w:r>
+      <w:r>
+        <w:t xml:space="preserve"> - HandyML Trainer / 6. Report</w:t>
       </w:r>
       <w:bookmarkEnd w:id="22"/>
     </w:p>
@@ -5307,7 +5157,6 @@
         </w:rPr>
       </w:pPr>
       <w:bookmarkStart w:id="23" w:name="_Toc17832722"/>
-      <w:proofErr w:type="spellStart"/>
       <w:r>
         <w:rPr>
           <w:lang w:val="en-US"/>
@@ -5315,15 +5164,13 @@
         <w:t>HandyML_Predictor</w:t>
       </w:r>
       <w:bookmarkEnd w:id="23"/>
-      <w:proofErr w:type="spellEnd"/>
-    </w:p>
-    <w:p>
-      <w:pPr>
-        <w:rPr>
-          <w:lang w:val="en-US"/>
-        </w:rPr>
-      </w:pPr>
-      <w:proofErr w:type="spellStart"/>
+    </w:p>
+    <w:p>
+      <w:pPr>
+        <w:rPr>
+          <w:lang w:val="en-US"/>
+        </w:rPr>
+      </w:pPr>
       <w:r>
         <w:rPr>
           <w:lang w:val="en-US"/>
@@ -5336,7 +5183,6 @@
         </w:rPr>
         <w:t>Predictor</w:t>
       </w:r>
-      <w:proofErr w:type="spellEnd"/>
       <w:r>
         <w:rPr>
           <w:lang w:val="en-US"/>
@@ -5347,16 +5193,8 @@
         <w:rPr>
           <w:lang w:val="en-US"/>
         </w:rPr>
-        <w:t xml:space="preserve"> make predictions on new data using the template (Excel file) produced using </w:t>
-      </w:r>
-      <w:proofErr w:type="spellStart"/>
-      <w:r>
-        <w:rPr>
-          <w:lang w:val="en-US"/>
-        </w:rPr>
-        <w:t>HandyML_Trainer</w:t>
-      </w:r>
-      <w:proofErr w:type="spellEnd"/>
+        <w:t xml:space="preserve"> make predictions on new data using the template (Excel file) produced using HandyML_Trainer</w:t>
+      </w:r>
       <w:r>
         <w:rPr>
           <w:lang w:val="en-US"/>
@@ -5511,21 +5349,7 @@
         <w:rPr>
           <w:lang w:val="en-US"/>
         </w:rPr>
-        <w:t xml:space="preserve"> - </w:t>
-      </w:r>
-      <w:proofErr w:type="spellStart"/>
-      <w:r>
-        <w:rPr>
-          <w:lang w:val="en-US"/>
-        </w:rPr>
-        <w:t>HandyML</w:t>
-      </w:r>
-      <w:proofErr w:type="spellEnd"/>
-      <w:r>
-        <w:rPr>
-          <w:lang w:val="en-US"/>
-        </w:rPr>
-        <w:t xml:space="preserve"> Predictor / Path of template file</w:t>
+        <w:t xml:space="preserve"> - HandyML Predictor / Path of template file</w:t>
       </w:r>
       <w:bookmarkEnd w:id="25"/>
     </w:p>
@@ -5673,21 +5497,7 @@
         <w:rPr>
           <w:lang w:val="en-US"/>
         </w:rPr>
-        <w:t xml:space="preserve"> - </w:t>
-      </w:r>
-      <w:proofErr w:type="spellStart"/>
-      <w:r>
-        <w:rPr>
-          <w:lang w:val="en-US"/>
-        </w:rPr>
-        <w:t>HandyML</w:t>
-      </w:r>
-      <w:proofErr w:type="spellEnd"/>
-      <w:r>
-        <w:rPr>
-          <w:lang w:val="en-US"/>
-        </w:rPr>
-        <w:t xml:space="preserve"> Predictor / Example of notification raised during prediction process</w:t>
+        <w:t xml:space="preserve"> - HandyML Predictor / Example of notification raised during prediction process</w:t>
       </w:r>
       <w:bookmarkEnd w:id="26"/>
     </w:p>
@@ -5763,21 +5573,12 @@
           <w:lang w:val="en-US"/>
         </w:rPr>
       </w:pPr>
-      <w:proofErr w:type="spellStart"/>
       <w:r>
         <w:rPr>
           <w:rStyle w:val="Rfrenceintense"/>
           <w:lang w:val="en-US"/>
         </w:rPr>
-        <w:t>Github</w:t>
-      </w:r>
-      <w:proofErr w:type="spellEnd"/>
-      <w:r>
-        <w:rPr>
-          <w:rStyle w:val="Rfrenceintense"/>
-          <w:lang w:val="en-US"/>
-        </w:rPr>
-        <w:t xml:space="preserve"> repository: </w:t>
+        <w:t xml:space="preserve">Github repository: </w:t>
       </w:r>
       <w:hyperlink r:id="rId20" w:history="1">
         <w:r>
@@ -5796,21 +5597,12 @@
           <w:lang w:val="en-US"/>
         </w:rPr>
       </w:pPr>
-      <w:proofErr w:type="spellStart"/>
       <w:r>
         <w:rPr>
           <w:rStyle w:val="Rfrenceintense"/>
           <w:lang w:val="en-US"/>
         </w:rPr>
-        <w:t>UiPath</w:t>
-      </w:r>
-      <w:proofErr w:type="spellEnd"/>
-      <w:r>
-        <w:rPr>
-          <w:rStyle w:val="Rfrenceintense"/>
-          <w:lang w:val="en-US"/>
-        </w:rPr>
-        <w:t xml:space="preserve"> Connect project page: </w:t>
+        <w:t xml:space="preserve">UiPath Connect project page: </w:t>
       </w:r>
       <w:hyperlink r:id="rId21" w:history="1">
         <w:r>
@@ -5823,47 +5615,11 @@
       </w:hyperlink>
     </w:p>
     <w:p>
-      <w:proofErr w:type="spellStart"/>
       <w:r>
         <w:rPr>
           <w:rStyle w:val="Rfrenceintense"/>
         </w:rPr>
-        <w:t>Devpost</w:t>
-      </w:r>
-      <w:proofErr w:type="spellEnd"/>
-      <w:r>
-        <w:rPr>
-          <w:rStyle w:val="Rfrenceintense"/>
-        </w:rPr>
-        <w:t xml:space="preserve"> </w:t>
-      </w:r>
-      <w:proofErr w:type="spellStart"/>
-      <w:r>
-        <w:rPr>
-          <w:rStyle w:val="Rfrenceintense"/>
-        </w:rPr>
-        <w:t>project</w:t>
-      </w:r>
-      <w:proofErr w:type="spellEnd"/>
-      <w:r>
-        <w:rPr>
-          <w:rStyle w:val="Rfrenceintense"/>
-        </w:rPr>
-        <w:t xml:space="preserve"> </w:t>
-      </w:r>
-      <w:proofErr w:type="gramStart"/>
-      <w:r>
-        <w:rPr>
-          <w:rStyle w:val="Rfrenceintense"/>
-        </w:rPr>
-        <w:t>page:</w:t>
-      </w:r>
-      <w:proofErr w:type="gramEnd"/>
-      <w:r>
-        <w:rPr>
-          <w:rStyle w:val="Rfrenceintense"/>
-        </w:rPr>
-        <w:t xml:space="preserve"> </w:t>
+        <w:t xml:space="preserve">Devpost project page: </w:t>
       </w:r>
       <w:hyperlink r:id="rId22" w:history="1">
         <w:r>
@@ -7911,7 +7667,7 @@
 </file>
 
 <file path=customXml/itemProps2.xml><?xml version="1.0" encoding="utf-8"?>
-<ds:datastoreItem xmlns:ds="http://schemas.openxmlformats.org/officeDocument/2006/customXml" ds:itemID="{D17F96F5-6EF3-4DC1-AB02-56FEC6745E54}">
+<ds:datastoreItem xmlns:ds="http://schemas.openxmlformats.org/officeDocument/2006/customXml" ds:itemID="{7F9AF6DF-9E57-457B-B1AE-3CAEB5BCD09B}">
   <ds:schemaRefs>
     <ds:schemaRef ds:uri="http://schemas.openxmlformats.org/officeDocument/2006/bibliography"/>
   </ds:schemaRefs>

</xml_diff>

<commit_message>
Bug on prerequisites when checking python target + documentation updated (install python packages using pip)
</commit_message>
<xml_diff>
--- a/User_Installation_Guide.docx
+++ b/User_Installation_Guide.docx
@@ -581,7 +581,7 @@
             </w:rPr>
             <w:fldChar w:fldCharType="separate"/>
           </w:r>
-          <w:hyperlink w:anchor="_Toc17832707" w:history="1">
+          <w:hyperlink w:anchor="_Toc18053134" w:history="1">
             <w:r>
               <w:rPr>
                 <w:rStyle w:val="Lienhypertexte"/>
@@ -609,7 +609,7 @@
                 <w:noProof/>
                 <w:webHidden/>
               </w:rPr>
-              <w:instrText xml:space="preserve"> PAGEREF _Toc17832707 \h </w:instrText>
+              <w:instrText xml:space="preserve"> PAGEREF _Toc18053134 \h </w:instrText>
             </w:r>
             <w:r>
               <w:rPr>
@@ -653,7 +653,7 @@
               <w:lang w:eastAsia="fr-FR"/>
             </w:rPr>
           </w:pPr>
-          <w:hyperlink w:anchor="_Toc17832708" w:history="1">
+          <w:hyperlink w:anchor="_Toc18053135" w:history="1">
             <w:r>
               <w:rPr>
                 <w:rStyle w:val="Lienhypertexte"/>
@@ -697,7 +697,7 @@
                 <w:noProof/>
                 <w:webHidden/>
               </w:rPr>
-              <w:instrText xml:space="preserve"> PAGEREF _Toc17832708 \h </w:instrText>
+              <w:instrText xml:space="preserve"> PAGEREF _Toc18053135 \h </w:instrText>
             </w:r>
             <w:r>
               <w:rPr>
@@ -741,7 +741,7 @@
               <w:lang w:eastAsia="fr-FR"/>
             </w:rPr>
           </w:pPr>
-          <w:hyperlink w:anchor="_Toc17832709" w:history="1">
+          <w:hyperlink w:anchor="_Toc18053136" w:history="1">
             <w:r>
               <w:rPr>
                 <w:rStyle w:val="Lienhypertexte"/>
@@ -785,7 +785,7 @@
                 <w:noProof/>
                 <w:webHidden/>
               </w:rPr>
-              <w:instrText xml:space="preserve"> PAGEREF _Toc17832709 \h </w:instrText>
+              <w:instrText xml:space="preserve"> PAGEREF _Toc18053136 \h </w:instrText>
             </w:r>
             <w:r>
               <w:rPr>
@@ -829,7 +829,7 @@
               <w:lang w:eastAsia="fr-FR"/>
             </w:rPr>
           </w:pPr>
-          <w:hyperlink w:anchor="_Toc17832710" w:history="1">
+          <w:hyperlink w:anchor="_Toc18053137" w:history="1">
             <w:r>
               <w:rPr>
                 <w:rStyle w:val="Lienhypertexte"/>
@@ -873,7 +873,7 @@
                 <w:noProof/>
                 <w:webHidden/>
               </w:rPr>
-              <w:instrText xml:space="preserve"> PAGEREF _Toc17832710 \h </w:instrText>
+              <w:instrText xml:space="preserve"> PAGEREF _Toc18053137 \h </w:instrText>
             </w:r>
             <w:r>
               <w:rPr>
@@ -917,7 +917,7 @@
               <w:lang w:eastAsia="fr-FR"/>
             </w:rPr>
           </w:pPr>
-          <w:hyperlink w:anchor="_Toc17832711" w:history="1">
+          <w:hyperlink w:anchor="_Toc18053138" w:history="1">
             <w:r>
               <w:rPr>
                 <w:rStyle w:val="Lienhypertexte"/>
@@ -961,7 +961,7 @@
                 <w:noProof/>
                 <w:webHidden/>
               </w:rPr>
-              <w:instrText xml:space="preserve"> PAGEREF _Toc17832711 \h </w:instrText>
+              <w:instrText xml:space="preserve"> PAGEREF _Toc18053138 \h </w:instrText>
             </w:r>
             <w:r>
               <w:rPr>
@@ -1005,7 +1005,7 @@
               <w:lang w:eastAsia="fr-FR"/>
             </w:rPr>
           </w:pPr>
-          <w:hyperlink w:anchor="_Toc17832712" w:history="1">
+          <w:hyperlink w:anchor="_Toc18053139" w:history="1">
             <w:r>
               <w:rPr>
                 <w:rStyle w:val="Lienhypertexte"/>
@@ -1049,7 +1049,7 @@
                 <w:noProof/>
                 <w:webHidden/>
               </w:rPr>
-              <w:instrText xml:space="preserve"> PAGEREF _Toc17832712 \h </w:instrText>
+              <w:instrText xml:space="preserve"> PAGEREF _Toc18053139 \h </w:instrText>
             </w:r>
             <w:r>
               <w:rPr>
@@ -1093,7 +1093,7 @@
               <w:lang w:eastAsia="fr-FR"/>
             </w:rPr>
           </w:pPr>
-          <w:hyperlink w:anchor="_Toc17832713" w:history="1">
+          <w:hyperlink w:anchor="_Toc18053140" w:history="1">
             <w:r>
               <w:rPr>
                 <w:rStyle w:val="Lienhypertexte"/>
@@ -1137,7 +1137,7 @@
                 <w:noProof/>
                 <w:webHidden/>
               </w:rPr>
-              <w:instrText xml:space="preserve"> PAGEREF _Toc17832713 \h </w:instrText>
+              <w:instrText xml:space="preserve"> PAGEREF _Toc18053140 \h </w:instrText>
             </w:r>
             <w:r>
               <w:rPr>
@@ -1181,7 +1181,7 @@
               <w:lang w:eastAsia="fr-FR"/>
             </w:rPr>
           </w:pPr>
-          <w:hyperlink w:anchor="_Toc17832714" w:history="1">
+          <w:hyperlink w:anchor="_Toc18053141" w:history="1">
             <w:r>
               <w:rPr>
                 <w:rStyle w:val="Lienhypertexte"/>
@@ -1225,7 +1225,7 @@
                 <w:noProof/>
                 <w:webHidden/>
               </w:rPr>
-              <w:instrText xml:space="preserve"> PAGEREF _Toc17832714 \h </w:instrText>
+              <w:instrText xml:space="preserve"> PAGEREF _Toc18053141 \h </w:instrText>
             </w:r>
             <w:r>
               <w:rPr>
@@ -1245,7 +1245,7 @@
                 <w:noProof/>
                 <w:webHidden/>
               </w:rPr>
-              <w:t>4</w:t>
+              <w:t>3</w:t>
             </w:r>
             <w:r>
               <w:rPr>
@@ -1269,7 +1269,7 @@
               <w:lang w:eastAsia="fr-FR"/>
             </w:rPr>
           </w:pPr>
-          <w:hyperlink w:anchor="_Toc17832715" w:history="1">
+          <w:hyperlink w:anchor="_Toc18053142" w:history="1">
             <w:r>
               <w:rPr>
                 <w:rStyle w:val="Lienhypertexte"/>
@@ -1313,7 +1313,7 @@
                 <w:noProof/>
                 <w:webHidden/>
               </w:rPr>
-              <w:instrText xml:space="preserve"> PAGEREF _Toc17832715 \h </w:instrText>
+              <w:instrText xml:space="preserve"> PAGEREF _Toc18053142 \h </w:instrText>
             </w:r>
             <w:r>
               <w:rPr>
@@ -1333,7 +1333,7 @@
                 <w:noProof/>
                 <w:webHidden/>
               </w:rPr>
-              <w:t>4</w:t>
+              <w:t>3</w:t>
             </w:r>
             <w:r>
               <w:rPr>
@@ -1357,7 +1357,7 @@
               <w:lang w:eastAsia="fr-FR"/>
             </w:rPr>
           </w:pPr>
-          <w:hyperlink w:anchor="_Toc17832716" w:history="1">
+          <w:hyperlink w:anchor="_Toc18053143" w:history="1">
             <w:r>
               <w:rPr>
                 <w:rStyle w:val="Lienhypertexte"/>
@@ -1401,7 +1401,7 @@
                 <w:noProof/>
                 <w:webHidden/>
               </w:rPr>
-              <w:instrText xml:space="preserve"> PAGEREF _Toc17832716 \h </w:instrText>
+              <w:instrText xml:space="preserve"> PAGEREF _Toc18053143 \h </w:instrText>
             </w:r>
             <w:r>
               <w:rPr>
@@ -1421,7 +1421,7 @@
                 <w:noProof/>
                 <w:webHidden/>
               </w:rPr>
-              <w:t>4</w:t>
+              <w:t>3</w:t>
             </w:r>
             <w:r>
               <w:rPr>
@@ -1445,7 +1445,7 @@
               <w:lang w:eastAsia="fr-FR"/>
             </w:rPr>
           </w:pPr>
-          <w:hyperlink w:anchor="_Toc17832717" w:history="1">
+          <w:hyperlink w:anchor="_Toc18053144" w:history="1">
             <w:r>
               <w:rPr>
                 <w:rStyle w:val="Lienhypertexte"/>
@@ -1489,7 +1489,7 @@
                 <w:noProof/>
                 <w:webHidden/>
               </w:rPr>
-              <w:instrText xml:space="preserve"> PAGEREF _Toc17832717 \h </w:instrText>
+              <w:instrText xml:space="preserve"> PAGEREF _Toc18053144 \h </w:instrText>
             </w:r>
             <w:r>
               <w:rPr>
@@ -1509,7 +1509,7 @@
                 <w:noProof/>
                 <w:webHidden/>
               </w:rPr>
-              <w:t>5</w:t>
+              <w:t>4</w:t>
             </w:r>
             <w:r>
               <w:rPr>
@@ -1533,7 +1533,7 @@
               <w:lang w:eastAsia="fr-FR"/>
             </w:rPr>
           </w:pPr>
-          <w:hyperlink w:anchor="_Toc17832718" w:history="1">
+          <w:hyperlink w:anchor="_Toc18053145" w:history="1">
             <w:r>
               <w:rPr>
                 <w:rStyle w:val="Lienhypertexte"/>
@@ -1577,7 +1577,7 @@
                 <w:noProof/>
                 <w:webHidden/>
               </w:rPr>
-              <w:instrText xml:space="preserve"> PAGEREF _Toc17832718 \h </w:instrText>
+              <w:instrText xml:space="preserve"> PAGEREF _Toc18053145 \h </w:instrText>
             </w:r>
             <w:r>
               <w:rPr>
@@ -1597,7 +1597,7 @@
                 <w:noProof/>
                 <w:webHidden/>
               </w:rPr>
-              <w:t>5</w:t>
+              <w:t>4</w:t>
             </w:r>
             <w:r>
               <w:rPr>
@@ -1621,7 +1621,7 @@
               <w:lang w:eastAsia="fr-FR"/>
             </w:rPr>
           </w:pPr>
-          <w:hyperlink w:anchor="_Toc17832719" w:history="1">
+          <w:hyperlink w:anchor="_Toc18053146" w:history="1">
             <w:r>
               <w:rPr>
                 <w:rStyle w:val="Lienhypertexte"/>
@@ -1665,7 +1665,7 @@
                 <w:noProof/>
                 <w:webHidden/>
               </w:rPr>
-              <w:instrText xml:space="preserve"> PAGEREF _Toc17832719 \h </w:instrText>
+              <w:instrText xml:space="preserve"> PAGEREF _Toc18053146 \h </w:instrText>
             </w:r>
             <w:r>
               <w:rPr>
@@ -1685,7 +1685,7 @@
                 <w:noProof/>
                 <w:webHidden/>
               </w:rPr>
-              <w:t>6</w:t>
+              <w:t>5</w:t>
             </w:r>
             <w:r>
               <w:rPr>
@@ -1709,7 +1709,7 @@
               <w:lang w:eastAsia="fr-FR"/>
             </w:rPr>
           </w:pPr>
-          <w:hyperlink w:anchor="_Toc17832720" w:history="1">
+          <w:hyperlink w:anchor="_Toc18053147" w:history="1">
             <w:r>
               <w:rPr>
                 <w:rStyle w:val="Lienhypertexte"/>
@@ -1753,7 +1753,7 @@
                 <w:noProof/>
                 <w:webHidden/>
               </w:rPr>
-              <w:instrText xml:space="preserve"> PAGEREF _Toc17832720 \h </w:instrText>
+              <w:instrText xml:space="preserve"> PAGEREF _Toc18053147 \h </w:instrText>
             </w:r>
             <w:r>
               <w:rPr>
@@ -1773,7 +1773,7 @@
                 <w:noProof/>
                 <w:webHidden/>
               </w:rPr>
-              <w:t>7</w:t>
+              <w:t>6</w:t>
             </w:r>
             <w:r>
               <w:rPr>
@@ -1797,7 +1797,7 @@
               <w:lang w:eastAsia="fr-FR"/>
             </w:rPr>
           </w:pPr>
-          <w:hyperlink w:anchor="_Toc17832721" w:history="1">
+          <w:hyperlink w:anchor="_Toc18053148" w:history="1">
             <w:r>
               <w:rPr>
                 <w:rStyle w:val="Lienhypertexte"/>
@@ -1841,7 +1841,7 @@
                 <w:noProof/>
                 <w:webHidden/>
               </w:rPr>
-              <w:instrText xml:space="preserve"> PAGEREF _Toc17832721 \h </w:instrText>
+              <w:instrText xml:space="preserve"> PAGEREF _Toc18053148 \h </w:instrText>
             </w:r>
             <w:r>
               <w:rPr>
@@ -1861,7 +1861,7 @@
                 <w:noProof/>
                 <w:webHidden/>
               </w:rPr>
-              <w:t>8</w:t>
+              <w:t>7</w:t>
             </w:r>
             <w:r>
               <w:rPr>
@@ -1885,7 +1885,7 @@
               <w:lang w:eastAsia="fr-FR"/>
             </w:rPr>
           </w:pPr>
-          <w:hyperlink w:anchor="_Toc17832722" w:history="1">
+          <w:hyperlink w:anchor="_Toc18053149" w:history="1">
             <w:r>
               <w:rPr>
                 <w:rStyle w:val="Lienhypertexte"/>
@@ -1929,7 +1929,7 @@
                 <w:noProof/>
                 <w:webHidden/>
               </w:rPr>
-              <w:instrText xml:space="preserve"> PAGEREF _Toc17832722 \h </w:instrText>
+              <w:instrText xml:space="preserve"> PAGEREF _Toc18053149 \h </w:instrText>
             </w:r>
             <w:r>
               <w:rPr>
@@ -1949,7 +1949,7 @@
                 <w:noProof/>
                 <w:webHidden/>
               </w:rPr>
-              <w:t>9</w:t>
+              <w:t>8</w:t>
             </w:r>
             <w:r>
               <w:rPr>
@@ -1973,7 +1973,7 @@
               <w:lang w:eastAsia="fr-FR"/>
             </w:rPr>
           </w:pPr>
-          <w:hyperlink w:anchor="_Toc17832723" w:history="1">
+          <w:hyperlink w:anchor="_Toc18053150" w:history="1">
             <w:r>
               <w:rPr>
                 <w:rStyle w:val="Lienhypertexte"/>
@@ -2017,7 +2017,7 @@
                 <w:noProof/>
                 <w:webHidden/>
               </w:rPr>
-              <w:instrText xml:space="preserve"> PAGEREF _Toc17832723 \h </w:instrText>
+              <w:instrText xml:space="preserve"> PAGEREF _Toc18053150 \h </w:instrText>
             </w:r>
             <w:r>
               <w:rPr>
@@ -2037,7 +2037,7 @@
                 <w:noProof/>
                 <w:webHidden/>
               </w:rPr>
-              <w:t>9</w:t>
+              <w:t>8</w:t>
             </w:r>
             <w:r>
               <w:rPr>
@@ -2061,7 +2061,7 @@
               <w:lang w:eastAsia="fr-FR"/>
             </w:rPr>
           </w:pPr>
-          <w:hyperlink w:anchor="_Toc17832724" w:history="1">
+          <w:hyperlink w:anchor="_Toc18053151" w:history="1">
             <w:r>
               <w:rPr>
                 <w:rStyle w:val="Lienhypertexte"/>
@@ -2105,7 +2105,7 @@
                 <w:noProof/>
                 <w:webHidden/>
               </w:rPr>
-              <w:instrText xml:space="preserve"> PAGEREF _Toc17832724 \h </w:instrText>
+              <w:instrText xml:space="preserve"> PAGEREF _Toc18053151 \h </w:instrText>
             </w:r>
             <w:r>
               <w:rPr>
@@ -2125,7 +2125,7 @@
                 <w:noProof/>
                 <w:webHidden/>
               </w:rPr>
-              <w:t>10</w:t>
+              <w:t>9</w:t>
             </w:r>
             <w:r>
               <w:rPr>
@@ -2149,7 +2149,7 @@
               <w:lang w:eastAsia="fr-FR"/>
             </w:rPr>
           </w:pPr>
-          <w:hyperlink w:anchor="_Toc17832725" w:history="1">
+          <w:hyperlink w:anchor="_Toc18053152" w:history="1">
             <w:r>
               <w:rPr>
                 <w:rStyle w:val="Lienhypertexte"/>
@@ -2191,7 +2191,7 @@
                 <w:noProof/>
                 <w:webHidden/>
               </w:rPr>
-              <w:instrText xml:space="preserve"> PAGEREF _Toc17832725 \h </w:instrText>
+              <w:instrText xml:space="preserve"> PAGEREF _Toc18053152 \h </w:instrText>
             </w:r>
             <w:r>
               <w:rPr>
@@ -2211,7 +2211,7 @@
                 <w:noProof/>
                 <w:webHidden/>
               </w:rPr>
-              <w:t>10</w:t>
+              <w:t>9</w:t>
             </w:r>
             <w:r>
               <w:rPr>
@@ -2249,7 +2249,7 @@
           <w:lang w:val="en-US"/>
         </w:rPr>
       </w:pPr>
-      <w:bookmarkStart w:id="0" w:name="_Toc17832707"/>
+      <w:bookmarkStart w:id="0" w:name="_Toc18053134"/>
       <w:r>
         <w:rPr>
           <w:noProof/>
@@ -2266,6 +2266,8 @@
       </w:r>
       <w:bookmarkEnd w:id="0"/>
     </w:p>
+    <w:bookmarkStart w:id="1" w:name="_GoBack"/>
+    <w:bookmarkEnd w:id="1"/>
     <w:p>
       <w:pPr>
         <w:pStyle w:val="Tabledesillustrations"/>
@@ -2308,7 +2310,7 @@
         </w:rPr>
         <w:fldChar w:fldCharType="separate"/>
       </w:r>
-      <w:hyperlink w:anchor="_Toc17832726" w:history="1">
+      <w:hyperlink w:anchor="_Toc18053153" w:history="1">
         <w:r>
           <w:rPr>
             <w:rStyle w:val="Lienhypertexte"/>
@@ -2336,7 +2338,7 @@
             <w:noProof/>
             <w:webHidden/>
           </w:rPr>
-          <w:instrText xml:space="preserve"> PAGEREF _Toc17832726 \h </w:instrText>
+          <w:instrText xml:space="preserve"> PAGEREF _Toc18053153 \h </w:instrText>
         </w:r>
         <w:r>
           <w:rPr>
@@ -2356,7 +2358,7 @@
             <w:noProof/>
             <w:webHidden/>
           </w:rPr>
-          <w:t>4</w:t>
+          <w:t>3</w:t>
         </w:r>
         <w:r>
           <w:rPr>
@@ -2379,7 +2381,7 @@
           <w:lang w:eastAsia="fr-FR"/>
         </w:rPr>
       </w:pPr>
-      <w:hyperlink w:anchor="_Toc17832727" w:history="1">
+      <w:hyperlink w:anchor="_Toc18053154" w:history="1">
         <w:r>
           <w:rPr>
             <w:rStyle w:val="Lienhypertexte"/>
@@ -2407,7 +2409,7 @@
             <w:noProof/>
             <w:webHidden/>
           </w:rPr>
-          <w:instrText xml:space="preserve"> PAGEREF _Toc17832727 \h </w:instrText>
+          <w:instrText xml:space="preserve"> PAGEREF _Toc18053154 \h </w:instrText>
         </w:r>
         <w:r>
           <w:rPr>
@@ -2427,7 +2429,7 @@
             <w:noProof/>
             <w:webHidden/>
           </w:rPr>
-          <w:t>5</w:t>
+          <w:t>4</w:t>
         </w:r>
         <w:r>
           <w:rPr>
@@ -2450,7 +2452,7 @@
           <w:lang w:eastAsia="fr-FR"/>
         </w:rPr>
       </w:pPr>
-      <w:hyperlink w:anchor="_Toc17832728" w:history="1">
+      <w:hyperlink w:anchor="_Toc18053155" w:history="1">
         <w:r>
           <w:rPr>
             <w:rStyle w:val="Lienhypertexte"/>
@@ -2478,7 +2480,7 @@
             <w:noProof/>
             <w:webHidden/>
           </w:rPr>
-          <w:instrText xml:space="preserve"> PAGEREF _Toc17832728 \h </w:instrText>
+          <w:instrText xml:space="preserve"> PAGEREF _Toc18053155 \h </w:instrText>
         </w:r>
         <w:r>
           <w:rPr>
@@ -2498,7 +2500,7 @@
             <w:noProof/>
             <w:webHidden/>
           </w:rPr>
-          <w:t>6</w:t>
+          <w:t>5</w:t>
         </w:r>
         <w:r>
           <w:rPr>
@@ -2521,7 +2523,7 @@
           <w:lang w:eastAsia="fr-FR"/>
         </w:rPr>
       </w:pPr>
-      <w:hyperlink w:anchor="_Toc17832729" w:history="1">
+      <w:hyperlink w:anchor="_Toc18053156" w:history="1">
         <w:r>
           <w:rPr>
             <w:rStyle w:val="Lienhypertexte"/>
@@ -2549,7 +2551,7 @@
             <w:noProof/>
             <w:webHidden/>
           </w:rPr>
-          <w:instrText xml:space="preserve"> PAGEREF _Toc17832729 \h </w:instrText>
+          <w:instrText xml:space="preserve"> PAGEREF _Toc18053156 \h </w:instrText>
         </w:r>
         <w:r>
           <w:rPr>
@@ -2569,7 +2571,7 @@
             <w:noProof/>
             <w:webHidden/>
           </w:rPr>
-          <w:t>7</w:t>
+          <w:t>6</w:t>
         </w:r>
         <w:r>
           <w:rPr>
@@ -2592,7 +2594,7 @@
           <w:lang w:eastAsia="fr-FR"/>
         </w:rPr>
       </w:pPr>
-      <w:hyperlink w:anchor="_Toc17832730" w:history="1">
+      <w:hyperlink w:anchor="_Toc18053157" w:history="1">
         <w:r>
           <w:rPr>
             <w:rStyle w:val="Lienhypertexte"/>
@@ -2620,7 +2622,7 @@
             <w:noProof/>
             <w:webHidden/>
           </w:rPr>
-          <w:instrText xml:space="preserve"> PAGEREF _Toc17832730 \h </w:instrText>
+          <w:instrText xml:space="preserve"> PAGEREF _Toc18053157 \h </w:instrText>
         </w:r>
         <w:r>
           <w:rPr>
@@ -2640,7 +2642,7 @@
             <w:noProof/>
             <w:webHidden/>
           </w:rPr>
-          <w:t>8</w:t>
+          <w:t>7</w:t>
         </w:r>
         <w:r>
           <w:rPr>
@@ -2663,7 +2665,7 @@
           <w:lang w:eastAsia="fr-FR"/>
         </w:rPr>
       </w:pPr>
-      <w:hyperlink w:anchor="_Toc17832731" w:history="1">
+      <w:hyperlink w:anchor="_Toc18053158" w:history="1">
         <w:r>
           <w:rPr>
             <w:rStyle w:val="Lienhypertexte"/>
@@ -2691,7 +2693,7 @@
             <w:noProof/>
             <w:webHidden/>
           </w:rPr>
-          <w:instrText xml:space="preserve"> PAGEREF _Toc17832731 \h </w:instrText>
+          <w:instrText xml:space="preserve"> PAGEREF _Toc18053158 \h </w:instrText>
         </w:r>
         <w:r>
           <w:rPr>
@@ -2711,7 +2713,7 @@
             <w:noProof/>
             <w:webHidden/>
           </w:rPr>
-          <w:t>8</w:t>
+          <w:t>7</w:t>
         </w:r>
         <w:r>
           <w:rPr>
@@ -2734,7 +2736,7 @@
           <w:lang w:eastAsia="fr-FR"/>
         </w:rPr>
       </w:pPr>
-      <w:hyperlink w:anchor="_Toc17832732" w:history="1">
+      <w:hyperlink w:anchor="_Toc18053159" w:history="1">
         <w:r>
           <w:rPr>
             <w:rStyle w:val="Lienhypertexte"/>
@@ -2761,7 +2763,7 @@
             <w:noProof/>
             <w:webHidden/>
           </w:rPr>
-          <w:instrText xml:space="preserve"> PAGEREF _Toc17832732 \h </w:instrText>
+          <w:instrText xml:space="preserve"> PAGEREF _Toc18053159 \h </w:instrText>
         </w:r>
         <w:r>
           <w:rPr>
@@ -2781,7 +2783,7 @@
             <w:noProof/>
             <w:webHidden/>
           </w:rPr>
-          <w:t>9</w:t>
+          <w:t>8</w:t>
         </w:r>
         <w:r>
           <w:rPr>
@@ -2804,7 +2806,7 @@
           <w:lang w:eastAsia="fr-FR"/>
         </w:rPr>
       </w:pPr>
-      <w:hyperlink w:anchor="_Toc17832733" w:history="1">
+      <w:hyperlink w:anchor="_Toc18053160" w:history="1">
         <w:r>
           <w:rPr>
             <w:rStyle w:val="Lienhypertexte"/>
@@ -2832,7 +2834,7 @@
             <w:noProof/>
             <w:webHidden/>
           </w:rPr>
-          <w:instrText xml:space="preserve"> PAGEREF _Toc17832733 \h </w:instrText>
+          <w:instrText xml:space="preserve"> PAGEREF _Toc18053160 \h </w:instrText>
         </w:r>
         <w:r>
           <w:rPr>
@@ -2852,7 +2854,7 @@
             <w:noProof/>
             <w:webHidden/>
           </w:rPr>
-          <w:t>10</w:t>
+          <w:t>9</w:t>
         </w:r>
         <w:r>
           <w:rPr>
@@ -2875,7 +2877,7 @@
           <w:lang w:eastAsia="fr-FR"/>
         </w:rPr>
       </w:pPr>
-      <w:hyperlink w:anchor="_Toc17832734" w:history="1">
+      <w:hyperlink w:anchor="_Toc18053161" w:history="1">
         <w:r>
           <w:rPr>
             <w:rStyle w:val="Lienhypertexte"/>
@@ -2903,7 +2905,7 @@
             <w:noProof/>
             <w:webHidden/>
           </w:rPr>
-          <w:instrText xml:space="preserve"> PAGEREF _Toc17832734 \h </w:instrText>
+          <w:instrText xml:space="preserve"> PAGEREF _Toc18053161 \h </w:instrText>
         </w:r>
         <w:r>
           <w:rPr>
@@ -2923,7 +2925,7 @@
             <w:noProof/>
             <w:webHidden/>
           </w:rPr>
-          <w:t>10</w:t>
+          <w:t>9</w:t>
         </w:r>
         <w:r>
           <w:rPr>
@@ -2977,7 +2979,7 @@
           <w:lang w:val="en-US"/>
         </w:rPr>
       </w:pPr>
-      <w:bookmarkStart w:id="1" w:name="_Toc17832708"/>
+      <w:bookmarkStart w:id="2" w:name="_Toc18053135"/>
       <w:r>
         <w:rPr>
           <w:noProof/>
@@ -2986,7 +2988,7 @@
         <w:lastRenderedPageBreak/>
         <w:t>Installation guide</w:t>
       </w:r>
-      <w:bookmarkEnd w:id="1"/>
+      <w:bookmarkEnd w:id="2"/>
     </w:p>
     <w:p>
       <w:pPr>
@@ -3000,7 +3002,7 @@
           <w:lang w:val="en-US"/>
         </w:rPr>
       </w:pPr>
-      <w:bookmarkStart w:id="2" w:name="_Toc17832709"/>
+      <w:bookmarkStart w:id="3" w:name="_Toc18053136"/>
       <w:r>
         <w:rPr>
           <w:noProof/>
@@ -3008,7 +3010,7 @@
         </w:rPr>
         <w:t>Windows compatibility</w:t>
       </w:r>
-      <w:bookmarkEnd w:id="2"/>
+      <w:bookmarkEnd w:id="3"/>
     </w:p>
     <w:p>
       <w:pPr>
@@ -3037,7 +3039,7 @@
           <w:lang w:val="en-US"/>
         </w:rPr>
       </w:pPr>
-      <w:bookmarkStart w:id="3" w:name="_Toc17832710"/>
+      <w:bookmarkStart w:id="4" w:name="_Toc18053137"/>
       <w:r>
         <w:rPr>
           <w:noProof/>
@@ -3045,7 +3047,7 @@
         </w:rPr>
         <w:t>UiPath version</w:t>
       </w:r>
-      <w:bookmarkEnd w:id="3"/>
+      <w:bookmarkEnd w:id="4"/>
     </w:p>
     <w:p>
       <w:pPr>
@@ -3074,7 +3076,7 @@
           <w:lang w:val="en-US"/>
         </w:rPr>
       </w:pPr>
-      <w:bookmarkStart w:id="4" w:name="_Toc17832711"/>
+      <w:bookmarkStart w:id="5" w:name="_Toc18053138"/>
       <w:r>
         <w:rPr>
           <w:noProof/>
@@ -3082,7 +3084,7 @@
         </w:rPr>
         <w:t>Python</w:t>
       </w:r>
-      <w:bookmarkEnd w:id="4"/>
+      <w:bookmarkEnd w:id="5"/>
     </w:p>
     <w:p>
       <w:pPr>
@@ -3145,7 +3147,7 @@
           <w:noProof/>
           <w:lang w:val="en-US"/>
         </w:rPr>
-        <w:t>conda create --name [environment-name] python=3.6</w:t>
+        <w:t>conda create -n [environment-name] python=3.6</w:t>
       </w:r>
     </w:p>
     <w:p>
@@ -3160,7 +3162,7 @@
           <w:lang w:val="en-US"/>
         </w:rPr>
       </w:pPr>
-      <w:bookmarkStart w:id="5" w:name="_Toc17832712"/>
+      <w:bookmarkStart w:id="6" w:name="_Toc18053139"/>
       <w:r>
         <w:rPr>
           <w:noProof/>
@@ -3168,7 +3170,7 @@
         </w:rPr>
         <w:t>Python packages</w:t>
       </w:r>
-      <w:bookmarkEnd w:id="5"/>
+      <w:bookmarkEnd w:id="6"/>
     </w:p>
     <w:p>
       <w:pPr>
@@ -3216,24 +3218,28 @@
           <w:noProof/>
           <w:lang w:val="en-US"/>
         </w:rPr>
-        <w:t>conda install numpy pandas scikit-learn</w:t>
-      </w:r>
-    </w:p>
-    <w:p>
-      <w:pPr>
-        <w:pStyle w:val="Citation"/>
-        <w:jc w:val="left"/>
-        <w:rPr>
-          <w:noProof/>
-          <w:lang w:val="en-US"/>
-        </w:rPr>
-      </w:pPr>
-      <w:r>
-        <w:rPr>
-          <w:noProof/>
-          <w:lang w:val="en-US"/>
-        </w:rPr>
-        <w:t>pip install matplotlib scikit-plot</w:t>
+        <w:t xml:space="preserve">pip install </w:t>
+      </w:r>
+      <w:r>
+        <w:rPr>
+          <w:noProof/>
+          <w:lang w:val="en-US"/>
+        </w:rPr>
+        <w:t>numpy pandas scikit-learn</w:t>
+      </w:r>
+      <w:r>
+        <w:rPr>
+          <w:noProof/>
+          <w:lang w:val="en-US"/>
+        </w:rPr>
+        <w:t xml:space="preserve"> </w:t>
+      </w:r>
+      <w:r>
+        <w:rPr>
+          <w:noProof/>
+          <w:lang w:val="en-US"/>
+        </w:rPr>
+        <w:t>matplotlib scikit-plot</w:t>
       </w:r>
     </w:p>
     <w:p>
@@ -3390,23 +3396,6 @@
     </w:p>
     <w:p>
       <w:pPr>
-        <w:rPr>
-          <w:rStyle w:val="Accentuationlgre"/>
-          <w:noProof/>
-          <w:lang w:val="en-US"/>
-        </w:rPr>
-      </w:pPr>
-      <w:r>
-        <w:rPr>
-          <w:rStyle w:val="Accentuationlgre"/>
-          <w:noProof/>
-          <w:lang w:val="en-US"/>
-        </w:rPr>
-        <w:t>Note: Matplotlib, Win10toast and Scikit-Plot need to be installed using pip, cause it was not working correctly under conda.</w:t>
-      </w:r>
-    </w:p>
-    <w:p>
-      <w:pPr>
         <w:pStyle w:val="Titre2"/>
         <w:numPr>
           <w:ilvl w:val="1"/>
@@ -3417,7 +3406,7 @@
           <w:lang w:val="en-US"/>
         </w:rPr>
       </w:pPr>
-      <w:bookmarkStart w:id="6" w:name="_Toc17832713"/>
+      <w:bookmarkStart w:id="7" w:name="_Toc18053140"/>
       <w:r>
         <w:rPr>
           <w:noProof/>
@@ -3425,7 +3414,7 @@
         </w:rPr>
         <w:t>Environment variables</w:t>
       </w:r>
-      <w:bookmarkEnd w:id="6"/>
+      <w:bookmarkEnd w:id="7"/>
     </w:p>
     <w:p>
       <w:pPr>
@@ -3500,7 +3489,6 @@
         <w:rPr>
           <w:lang w:val="en-US"/>
         </w:rPr>
-        <w:lastRenderedPageBreak/>
         <w:t>HANDYML_PYTHON_TARGET, indicating the machine architecture (should be x64 or x86)</w:t>
       </w:r>
     </w:p>
@@ -3532,7 +3520,7 @@
           <w:lang w:val="en-US"/>
         </w:rPr>
       </w:pPr>
-      <w:bookmarkStart w:id="7" w:name="_Toc17832714"/>
+      <w:bookmarkStart w:id="8" w:name="_Toc18053141"/>
       <w:r>
         <w:rPr>
           <w:lang w:val="en-US"/>
@@ -3540,7 +3528,7 @@
         <w:lastRenderedPageBreak/>
         <w:t>User guide</w:t>
       </w:r>
-      <w:bookmarkEnd w:id="7"/>
+      <w:bookmarkEnd w:id="8"/>
     </w:p>
     <w:p>
       <w:pPr>
@@ -3553,14 +3541,14 @@
           <w:lang w:val="en-US"/>
         </w:rPr>
       </w:pPr>
-      <w:bookmarkStart w:id="8" w:name="_Toc17832715"/>
+      <w:bookmarkStart w:id="9" w:name="_Toc18053142"/>
       <w:r>
         <w:rPr>
           <w:lang w:val="en-US"/>
         </w:rPr>
         <w:t>HandyML_Trainer</w:t>
       </w:r>
-      <w:bookmarkEnd w:id="8"/>
+      <w:bookmarkEnd w:id="9"/>
     </w:p>
     <w:p>
       <w:pPr>
@@ -3677,14 +3665,14 @@
           <w:lang w:val="en-US"/>
         </w:rPr>
       </w:pPr>
-      <w:bookmarkStart w:id="9" w:name="_Toc17832716"/>
+      <w:bookmarkStart w:id="10" w:name="_Toc18053143"/>
       <w:r>
         <w:rPr>
           <w:lang w:val="en-US"/>
         </w:rPr>
         <w:t>Specify data location information</w:t>
       </w:r>
-      <w:bookmarkEnd w:id="9"/>
+      <w:bookmarkEnd w:id="10"/>
     </w:p>
     <w:p>
       <w:pPr>
@@ -4156,7 +4144,7 @@
           <w:lang w:val="en-US"/>
         </w:rPr>
       </w:pPr>
-      <w:bookmarkStart w:id="10" w:name="_Toc17832726"/>
+      <w:bookmarkStart w:id="11" w:name="_Toc18053153"/>
       <w:r>
         <w:rPr>
           <w:lang w:val="en-US"/>
@@ -4191,7 +4179,7 @@
         </w:rPr>
         <w:t xml:space="preserve"> - HandyML Trainer / 1. Where is your data?</w:t>
       </w:r>
-      <w:bookmarkEnd w:id="10"/>
+      <w:bookmarkEnd w:id="11"/>
     </w:p>
     <w:p>
       <w:pPr>
@@ -4217,7 +4205,7 @@
           <w:lang w:val="en-US"/>
         </w:rPr>
       </w:pPr>
-      <w:bookmarkStart w:id="11" w:name="_Toc17832717"/>
+      <w:bookmarkStart w:id="12" w:name="_Toc18053144"/>
       <w:r>
         <w:rPr>
           <w:lang w:val="en-US"/>
@@ -4225,7 +4213,7 @@
         <w:lastRenderedPageBreak/>
         <w:t>Specify which columns should be considered as features</w:t>
       </w:r>
-      <w:bookmarkEnd w:id="11"/>
+      <w:bookmarkEnd w:id="12"/>
     </w:p>
     <w:p>
       <w:pPr>
@@ -4301,7 +4289,7 @@
           <w:lang w:val="en-US"/>
         </w:rPr>
       </w:pPr>
-      <w:bookmarkStart w:id="12" w:name="_Toc17832727"/>
+      <w:bookmarkStart w:id="13" w:name="_Toc18053154"/>
       <w:r>
         <w:rPr>
           <w:lang w:val="en-US"/>
@@ -4336,7 +4324,7 @@
         </w:rPr>
         <w:t xml:space="preserve"> - HandyML Trainer / 2. Select your features</w:t>
       </w:r>
-      <w:bookmarkEnd w:id="12"/>
+      <w:bookmarkEnd w:id="13"/>
     </w:p>
     <w:p>
       <w:pPr>
@@ -4362,14 +4350,14 @@
           <w:lang w:val="en-US"/>
         </w:rPr>
       </w:pPr>
-      <w:bookmarkStart w:id="13" w:name="_Toc17832718"/>
+      <w:bookmarkStart w:id="14" w:name="_Toc18053145"/>
       <w:r>
         <w:rPr>
           <w:lang w:val="en-US"/>
         </w:rPr>
         <w:t>Specify which column should be considered as target</w:t>
       </w:r>
-      <w:bookmarkEnd w:id="13"/>
+      <w:bookmarkEnd w:id="14"/>
     </w:p>
     <w:p>
       <w:pPr>
@@ -4465,7 +4453,7 @@
           <w:lang w:val="en-US"/>
         </w:rPr>
       </w:pPr>
-      <w:bookmarkStart w:id="14" w:name="_Toc17832728"/>
+      <w:bookmarkStart w:id="15" w:name="_Toc18053155"/>
       <w:r>
         <w:rPr>
           <w:lang w:val="en-US"/>
@@ -4500,7 +4488,7 @@
         </w:rPr>
         <w:t xml:space="preserve"> - HandyML Trainer / 3. Select your target</w:t>
       </w:r>
-      <w:bookmarkEnd w:id="14"/>
+      <w:bookmarkEnd w:id="15"/>
     </w:p>
     <w:p>
       <w:pPr>
@@ -4526,14 +4514,14 @@
           <w:lang w:val="en-US"/>
         </w:rPr>
       </w:pPr>
-      <w:bookmarkStart w:id="15" w:name="_Toc17832719"/>
+      <w:bookmarkStart w:id="16" w:name="_Toc18053146"/>
       <w:r>
         <w:rPr>
           <w:lang w:val="en-US"/>
         </w:rPr>
         <w:t>Specify the algorithm to use and its parameters</w:t>
       </w:r>
-      <w:bookmarkEnd w:id="15"/>
+      <w:bookmarkEnd w:id="16"/>
     </w:p>
     <w:p>
       <w:pPr>
@@ -4672,7 +4660,7 @@
           <w:lang w:val="en-US"/>
         </w:rPr>
       </w:pPr>
-      <w:bookmarkStart w:id="16" w:name="_Toc17832729"/>
+      <w:bookmarkStart w:id="17" w:name="_Toc18053156"/>
       <w:r>
         <w:rPr>
           <w:lang w:val="en-US"/>
@@ -4707,7 +4695,7 @@
         </w:rPr>
         <w:t xml:space="preserve"> - HandyML Trainer / 4. Select your algorithm</w:t>
       </w:r>
-      <w:bookmarkEnd w:id="16"/>
+      <w:bookmarkEnd w:id="17"/>
     </w:p>
     <w:p>
       <w:pPr>
@@ -4733,14 +4721,14 @@
           <w:lang w:val="en-US"/>
         </w:rPr>
       </w:pPr>
-      <w:bookmarkStart w:id="17" w:name="_Toc17832720"/>
+      <w:bookmarkStart w:id="18" w:name="_Toc18053147"/>
       <w:r>
         <w:rPr>
           <w:lang w:val="en-US"/>
         </w:rPr>
         <w:t>Review your configuration</w:t>
       </w:r>
-      <w:bookmarkEnd w:id="17"/>
+      <w:bookmarkEnd w:id="18"/>
     </w:p>
     <w:p>
       <w:pPr>
@@ -4817,7 +4805,7 @@
           <w:lang w:val="en-US"/>
         </w:rPr>
       </w:pPr>
-      <w:bookmarkStart w:id="18" w:name="_Toc17832730"/>
+      <w:bookmarkStart w:id="19" w:name="_Toc18053157"/>
       <w:r>
         <w:rPr>
           <w:lang w:val="en-US"/>
@@ -4852,7 +4840,7 @@
         </w:rPr>
         <w:t xml:space="preserve"> - HandyML Trainer / 5. Summary</w:t>
       </w:r>
-      <w:bookmarkEnd w:id="18"/>
+      <w:bookmarkEnd w:id="19"/>
     </w:p>
     <w:p>
       <w:pPr>
@@ -4934,7 +4922,7 @@
           <w:lang w:val="en-US"/>
         </w:rPr>
       </w:pPr>
-      <w:bookmarkStart w:id="19" w:name="_Toc17832731"/>
+      <w:bookmarkStart w:id="20" w:name="_Toc18053158"/>
       <w:r>
         <w:rPr>
           <w:lang w:val="en-US"/>
@@ -4969,7 +4957,7 @@
         </w:rPr>
         <w:t xml:space="preserve"> - HandyML Trainer / Example of notification raised during training</w:t>
       </w:r>
-      <w:bookmarkEnd w:id="19"/>
+      <w:bookmarkEnd w:id="20"/>
     </w:p>
     <w:p>
       <w:pPr>
@@ -4982,14 +4970,14 @@
           <w:lang w:val="en-US"/>
         </w:rPr>
       </w:pPr>
-      <w:bookmarkStart w:id="20" w:name="_Toc17832721"/>
+      <w:bookmarkStart w:id="21" w:name="_Toc18053148"/>
       <w:r>
         <w:rPr>
           <w:lang w:val="en-US"/>
         </w:rPr>
         <w:t>Analyze the results of your training</w:t>
       </w:r>
-      <w:bookmarkEnd w:id="20"/>
+      <w:bookmarkEnd w:id="21"/>
     </w:p>
     <w:p>
       <w:pPr>
@@ -5028,8 +5016,6 @@
         </w:rPr>
         <w:t>f</w:t>
       </w:r>
-      <w:bookmarkStart w:id="21" w:name="_GoBack"/>
-      <w:bookmarkEnd w:id="21"/>
       <w:r>
         <w:rPr>
           <w:lang w:val="en-US"/>
@@ -5099,7 +5085,7 @@
           <w:lang w:val="en-US"/>
         </w:rPr>
       </w:pPr>
-      <w:bookmarkStart w:id="22" w:name="_Toc17832732"/>
+      <w:bookmarkStart w:id="22" w:name="_Toc18053159"/>
       <w:r>
         <w:t xml:space="preserve">Figure </w:t>
       </w:r>
@@ -5156,7 +5142,7 @@
           <w:lang w:val="en-US"/>
         </w:rPr>
       </w:pPr>
-      <w:bookmarkStart w:id="23" w:name="_Toc17832722"/>
+      <w:bookmarkStart w:id="23" w:name="_Toc18053149"/>
       <w:r>
         <w:rPr>
           <w:lang w:val="en-US"/>
@@ -5239,7 +5225,7 @@
           <w:lang w:val="en-US"/>
         </w:rPr>
       </w:pPr>
-      <w:bookmarkStart w:id="24" w:name="_Toc17832723"/>
+      <w:bookmarkStart w:id="24" w:name="_Toc18053150"/>
       <w:r>
         <w:rPr>
           <w:lang w:val="en-US"/>
@@ -5316,7 +5302,7 @@
           <w:lang w:val="en-US"/>
         </w:rPr>
       </w:pPr>
-      <w:bookmarkStart w:id="25" w:name="_Toc17832733"/>
+      <w:bookmarkStart w:id="25" w:name="_Toc18053160"/>
       <w:r>
         <w:rPr>
           <w:lang w:val="en-US"/>
@@ -5464,7 +5450,7 @@
           <w:lang w:val="en-US"/>
         </w:rPr>
       </w:pPr>
-      <w:bookmarkStart w:id="26" w:name="_Toc17832734"/>
+      <w:bookmarkStart w:id="26" w:name="_Toc18053161"/>
       <w:r>
         <w:rPr>
           <w:lang w:val="en-US"/>
@@ -5525,7 +5511,7 @@
           <w:lang w:val="en-US"/>
         </w:rPr>
       </w:pPr>
-      <w:bookmarkStart w:id="27" w:name="_Toc17832724"/>
+      <w:bookmarkStart w:id="27" w:name="_Toc18053151"/>
       <w:r>
         <w:rPr>
           <w:lang w:val="en-US"/>
@@ -5638,7 +5624,7 @@
           <w:numId w:val="1"/>
         </w:numPr>
       </w:pPr>
-      <w:bookmarkStart w:id="28" w:name="_Toc17832725"/>
+      <w:bookmarkStart w:id="28" w:name="_Toc18053152"/>
       <w:r>
         <w:t>Contact</w:t>
       </w:r>
@@ -7667,7 +7653,7 @@
 </file>
 
 <file path=customXml/itemProps2.xml><?xml version="1.0" encoding="utf-8"?>
-<ds:datastoreItem xmlns:ds="http://schemas.openxmlformats.org/officeDocument/2006/customXml" ds:itemID="{7F9AF6DF-9E57-457B-B1AE-3CAEB5BCD09B}">
+<ds:datastoreItem xmlns:ds="http://schemas.openxmlformats.org/officeDocument/2006/customXml" ds:itemID="{8E40A7D5-8485-49CA-865E-193B95756D1C}">
   <ds:schemaRefs>
     <ds:schemaRef ds:uri="http://schemas.openxmlformats.org/officeDocument/2006/bibliography"/>
   </ds:schemaRefs>

</xml_diff>

<commit_message>
Fixed typo in user_installation_guide
</commit_message>
<xml_diff>
--- a/User_Installation_Guide.docx
+++ b/User_Installation_Guide.docx
@@ -2266,8 +2266,6 @@
       </w:r>
       <w:bookmarkEnd w:id="0"/>
     </w:p>
-    <w:bookmarkStart w:id="1" w:name="_GoBack"/>
-    <w:bookmarkEnd w:id="1"/>
     <w:p>
       <w:pPr>
         <w:pStyle w:val="Tabledesillustrations"/>
@@ -2956,6 +2954,8 @@
         </w:rPr>
         <w:fldChar w:fldCharType="end"/>
       </w:r>
+      <w:bookmarkStart w:id="1" w:name="_GoBack"/>
+      <w:bookmarkEnd w:id="1"/>
       <w:r>
         <w:rPr>
           <w:rFonts w:ascii="Arial" w:hAnsi="Arial" w:cs="Arial"/>
@@ -3225,14 +3225,7 @@
           <w:noProof/>
           <w:lang w:val="en-US"/>
         </w:rPr>
-        <w:t>numpy pandas scikit-learn</w:t>
-      </w:r>
-      <w:r>
-        <w:rPr>
-          <w:noProof/>
-          <w:lang w:val="en-US"/>
-        </w:rPr>
-        <w:t xml:space="preserve"> </w:t>
+        <w:t xml:space="preserve">numpy pandas scikit-learn </w:t>
       </w:r>
       <w:r>
         <w:rPr>
@@ -3726,7 +3719,19 @@
         <w:rPr>
           <w:lang w:val="en-US"/>
         </w:rPr>
-        <w:t>, you can type directly the absolute path of the file or use the 3 dots button on the right to select desired file (should be less than 1MB)</w:t>
+        <w:t>, you can type directly the absolute path of the file or use the 3 dots button on the right to select desired file (</w:t>
+      </w:r>
+      <w:r>
+        <w:rPr>
+          <w:lang w:val="en-US"/>
+        </w:rPr>
+        <w:t xml:space="preserve">file size </w:t>
+      </w:r>
+      <w:r>
+        <w:rPr>
+          <w:lang w:val="en-US"/>
+        </w:rPr>
+        <w:t>should be less than 1MB)</w:t>
       </w:r>
     </w:p>
     <w:p>
@@ -3780,7 +3785,19 @@
         <w:rPr>
           <w:lang w:val="en-US"/>
         </w:rPr>
-        <w:t>nd if the first sheet should be considered as headers</w:t>
+        <w:t xml:space="preserve">nd if the first </w:t>
+      </w:r>
+      <w:r>
+        <w:rPr>
+          <w:lang w:val="en-US"/>
+        </w:rPr>
+        <w:t>line</w:t>
+      </w:r>
+      <w:r>
+        <w:rPr>
+          <w:lang w:val="en-US"/>
+        </w:rPr>
+        <w:t xml:space="preserve"> should be considered as headers</w:t>
       </w:r>
     </w:p>
     <w:p>
@@ -7653,7 +7670,7 @@
 </file>
 
 <file path=customXml/itemProps2.xml><?xml version="1.0" encoding="utf-8"?>
-<ds:datastoreItem xmlns:ds="http://schemas.openxmlformats.org/officeDocument/2006/customXml" ds:itemID="{8E40A7D5-8485-49CA-865E-193B95756D1C}">
+<ds:datastoreItem xmlns:ds="http://schemas.openxmlformats.org/officeDocument/2006/customXml" ds:itemID="{5973607A-7E11-419E-AE35-2B435474DACE}">
   <ds:schemaRefs>
     <ds:schemaRef ds:uri="http://schemas.openxmlformats.org/officeDocument/2006/bibliography"/>
   </ds:schemaRefs>

</xml_diff>